<commit_message>
Know How Document for running the model
</commit_message>
<xml_diff>
--- a/Predicting Personality Traits How-To.docx
+++ b/Predicting Personality Traits How-To.docx
@@ -446,30 +446,14 @@
           <w:sz w:val="32"/>
           <w:szCs w:val="32"/>
         </w:rPr>
-        <w:t xml:space="preserve"> </w:t>
-      </w:r>
-      <w:proofErr w:type="gramStart"/>
-      <w:r>
-        <w:rPr>
-          <w:sz w:val="32"/>
-          <w:szCs w:val="32"/>
-        </w:rPr>
-        <w:t>“</w:t>
-      </w:r>
-      <w:r>
-        <w:rPr>
-          <w:sz w:val="32"/>
-          <w:szCs w:val="32"/>
-        </w:rPr>
-        <w:t>.chalearnLAPFirstImpressionsSECONDRoundICPRWorkshop</w:t>
-      </w:r>
-      <w:proofErr w:type="gramEnd"/>
-      <w:r>
-        <w:rPr>
-          <w:sz w:val="32"/>
-          <w:szCs w:val="32"/>
-        </w:rPr>
-        <w:t>2016.</w:t>
+        <w:t xml:space="preserve"> “</w:t>
+      </w:r>
+      <w:r>
+        <w:rPr>
+          <w:sz w:val="32"/>
+          <w:szCs w:val="32"/>
+        </w:rPr>
+        <w:t>.chalearnLAPFirstImpressionsSECONDRoundICPRWorkshop2016.</w:t>
       </w:r>
       <w:r>
         <w:rPr>
@@ -783,8 +767,6 @@
         </w:rPr>
         <w:t xml:space="preserve"> (zip </w:t>
       </w:r>
-      <w:bookmarkStart w:id="0" w:name="_GoBack"/>
-      <w:bookmarkEnd w:id="0"/>
       <w:r>
         <w:rPr>
           <w:sz w:val="32"/>
@@ -944,7 +926,28 @@
           <w:sz w:val="32"/>
           <w:szCs w:val="32"/>
         </w:rPr>
-        <w:t xml:space="preserve">Test dataset, it is </w:t>
+        <w:t xml:space="preserve">Test dataset, it </w:t>
+      </w:r>
+      <w:r>
+        <w:rPr>
+          <w:sz w:val="32"/>
+          <w:szCs w:val="32"/>
+        </w:rPr>
+        <w:t>is</w:t>
+      </w:r>
+      <w:r>
+        <w:rPr>
+          <w:sz w:val="32"/>
+          <w:szCs w:val="32"/>
+        </w:rPr>
+        <w:t xml:space="preserve"> a</w:t>
+      </w:r>
+      <w:r>
+        <w:rPr>
+          <w:sz w:val="32"/>
+          <w:szCs w:val="32"/>
+        </w:rPr>
+        <w:t xml:space="preserve"> </w:t>
       </w:r>
       <w:r>
         <w:rPr>
@@ -992,7 +995,7 @@
           <w:sz w:val="32"/>
           <w:szCs w:val="32"/>
         </w:rPr>
-        <w:t>T</w:t>
+        <w:t>Test_gt_extraction</w:t>
       </w:r>
       <w:r>
         <w:rPr>
@@ -1001,7 +1004,7 @@
           <w:sz w:val="32"/>
           <w:szCs w:val="32"/>
         </w:rPr>
-        <w:t>est_gt_extraction.py</w:t>
+        <w:t>.py</w:t>
       </w:r>
       <w:r>
         <w:rPr>
@@ -1408,7 +1411,14 @@
           <w:sz w:val="32"/>
           <w:szCs w:val="32"/>
         </w:rPr>
-        <w:t xml:space="preserve">” block) </w:t>
+        <w:t xml:space="preserve">” </w:t>
+      </w:r>
+      <w:r>
+        <w:rPr>
+          <w:sz w:val="32"/>
+          <w:szCs w:val="32"/>
+        </w:rPr>
+        <w:t xml:space="preserve">block) </w:t>
       </w:r>
       <w:r>
         <w:rPr>
@@ -1416,6 +1426,13 @@
           <w:szCs w:val="32"/>
         </w:rPr>
         <w:t>has the output accuracy considering only the facial features as modality</w:t>
+      </w:r>
+      <w:r>
+        <w:rPr>
+          <w:sz w:val="32"/>
+          <w:szCs w:val="32"/>
+        </w:rPr>
+        <w:t xml:space="preserve"> and considering the individual frames of the videos</w:t>
       </w:r>
       <w:r>
         <w:rPr>
@@ -1440,6 +1457,8 @@
           <w:szCs w:val="32"/>
         </w:rPr>
       </w:pPr>
+      <w:bookmarkStart w:id="0" w:name="_GoBack"/>
+      <w:bookmarkEnd w:id="0"/>
       <w:r>
         <w:rPr>
           <w:sz w:val="32"/>
@@ -1459,56 +1478,15 @@
           <w:sz w:val="32"/>
           <w:szCs w:val="32"/>
         </w:rPr>
-        <w:t xml:space="preserve"> has the final</w:t>
-      </w:r>
-      <w:r>
-        <w:rPr>
-          <w:sz w:val="32"/>
-          <w:szCs w:val="32"/>
-        </w:rPr>
-        <w:t xml:space="preserve"> accuracy considering</w:t>
-      </w:r>
-      <w:r>
-        <w:rPr>
-          <w:sz w:val="32"/>
-          <w:szCs w:val="32"/>
-        </w:rPr>
-        <w:t xml:space="preserve"> facial features only (after averaging the values</w:t>
-      </w:r>
-      <w:r>
-        <w:rPr>
-          <w:sz w:val="32"/>
-          <w:szCs w:val="32"/>
-        </w:rPr>
-        <w:t xml:space="preserve"> obtained for all images</w:t>
-      </w:r>
-      <w:r>
-        <w:rPr>
-          <w:sz w:val="32"/>
-          <w:szCs w:val="32"/>
-        </w:rPr>
-        <w:t xml:space="preserve"> per video) and accuracy value for each personality trait considering only facial features</w:t>
-      </w:r>
-      <w:r>
-        <w:rPr>
-          <w:b/>
-          <w:bCs/>
-          <w:sz w:val="32"/>
-          <w:szCs w:val="32"/>
-        </w:rPr>
-        <w:br/>
-      </w:r>
-    </w:p>
-    <w:p>
-      <w:pPr>
-        <w:ind w:right="-613"/>
-        <w:rPr>
-          <w:b/>
-          <w:bCs/>
-          <w:sz w:val="32"/>
-          <w:szCs w:val="32"/>
-        </w:rPr>
-      </w:pPr>
+        <w:t xml:space="preserve"> has the final accuracy considering facial features only (after averaging the values obtained for all images per video) and accuracy value for each personality trait considering only facial features</w:t>
+      </w:r>
+      <w:r>
+        <w:rPr>
+          <w:sz w:val="32"/>
+          <w:szCs w:val="32"/>
+        </w:rPr>
+        <w:t>. It also has the accuracy values considering the ensembled result – the overall and per trait accuracy.</w:t>
+      </w:r>
     </w:p>
     <w:p>
       <w:pPr>
@@ -2520,23 +2498,42 @@
           <w:sz w:val="32"/>
           <w:szCs w:val="32"/>
         </w:rPr>
-        <w:t>An alternative method to perform normalization is by using the below sklearnpackage “</w:t>
-      </w:r>
-      <w:proofErr w:type="gramStart"/>
-      <w:r>
-        <w:rPr>
-          <w:sz w:val="32"/>
-          <w:szCs w:val="32"/>
-        </w:rPr>
-        <w:t>sklearn.preprocessing</w:t>
-      </w:r>
-      <w:proofErr w:type="gramEnd"/>
-      <w:r>
-        <w:rPr>
-          <w:sz w:val="32"/>
-          <w:szCs w:val="32"/>
-        </w:rPr>
-        <w:t>.StandardScaler</w:t>
+        <w:t xml:space="preserve">An alternative method to perform normalization is by using the below </w:t>
+      </w:r>
+      <w:r>
+        <w:rPr>
+          <w:sz w:val="32"/>
+          <w:szCs w:val="32"/>
+        </w:rPr>
+        <w:t xml:space="preserve">function from </w:t>
+      </w:r>
+      <w:r>
+        <w:rPr>
+          <w:sz w:val="32"/>
+          <w:szCs w:val="32"/>
+        </w:rPr>
+        <w:t>sklearn</w:t>
+      </w:r>
+      <w:r>
+        <w:rPr>
+          <w:sz w:val="32"/>
+          <w:szCs w:val="32"/>
+        </w:rPr>
+        <w:t xml:space="preserve"> </w:t>
+      </w:r>
+      <w:r>
+        <w:rPr>
+          <w:sz w:val="32"/>
+          <w:szCs w:val="32"/>
+        </w:rPr>
+        <w:t>package “</w:t>
+      </w:r>
+      <w:r>
+        <w:rPr>
+          <w:sz w:val="32"/>
+          <w:szCs w:val="32"/>
+        </w:rPr>
+        <w:t>sklearn.preprocessing.StandardScaler</w:t>
       </w:r>
       <w:r>
         <w:rPr>
@@ -2599,28 +2596,7 @@
           <w:szCs w:val="32"/>
         </w:rPr>
         <w:lastRenderedPageBreak/>
-        <w:t>All the</w:t>
-      </w:r>
-      <w:r>
-        <w:rPr>
-          <w:sz w:val="32"/>
-          <w:szCs w:val="32"/>
-        </w:rPr>
-        <w:t xml:space="preserve"> </w:t>
-      </w:r>
-      <w:r>
-        <w:rPr>
-          <w:sz w:val="32"/>
-          <w:szCs w:val="32"/>
-        </w:rPr>
-        <w:t>csv files generated by OpenFace and created manually (after normalization)</w:t>
-      </w:r>
-      <w:r>
-        <w:rPr>
-          <w:sz w:val="32"/>
-          <w:szCs w:val="32"/>
-        </w:rPr>
-        <w:t xml:space="preserve"> are upload in the GitHub repository </w:t>
+        <w:t xml:space="preserve">All the csv files generated by OpenFace and created manually (after normalization) are upload in the GitHub repository </w:t>
       </w:r>
     </w:p>
     <w:p>
@@ -2740,15 +2716,13 @@
         </w:rPr>
         <w:t xml:space="preserve">” block is </w:t>
       </w:r>
-      <w:proofErr w:type="gramStart"/>
-      <w:r>
-        <w:rPr>
-          <w:sz w:val="32"/>
-          <w:szCs w:val="32"/>
-        </w:rPr>
-        <w:t>run ,</w:t>
-      </w:r>
-      <w:proofErr w:type="gramEnd"/>
+      <w:r>
+        <w:rPr>
+          <w:sz w:val="32"/>
+          <w:szCs w:val="32"/>
+        </w:rPr>
+        <w:t>run,</w:t>
+      </w:r>
       <w:r>
         <w:rPr>
           <w:sz w:val="32"/>
@@ -2859,8 +2833,8 @@
   <w:abstractNum w:abstractNumId="0" w15:restartNumberingAfterBreak="0">
     <w:nsid w:val="267518E3"/>
     <w:multiLevelType w:val="hybridMultilevel"/>
-    <w:tmpl w:val="375E81A2"/>
-    <w:lvl w:ilvl="0" w:tplc="AEE890D8">
+    <w:tmpl w:val="A5E27964"/>
+    <w:lvl w:ilvl="0" w:tplc="82103B4E">
       <w:start w:val="1"/>
       <w:numFmt w:val="decimal"/>
       <w:lvlText w:val="%1."/>
@@ -2870,6 +2844,8 @@
       </w:pPr>
       <w:rPr>
         <w:rFonts w:hint="default"/>
+        <w:b w:val="0"/>
+        <w:bCs w:val="0"/>
       </w:rPr>
     </w:lvl>
     <w:lvl w:ilvl="1" w:tplc="40090019" w:tentative="1">

</xml_diff>